<commit_message>
Se agregan cambios en la implementacion
</commit_message>
<xml_diff>
--- a/Planeacion_parcial1.docx
+++ b/Planeacion_parcial1.docx
@@ -4,6 +4,66 @@
   <w:body>
     <w:p>
       <w:r>
+        <w:drawing>
+          <wp:anchor distT="0" distB="0" distL="114300" distR="114300" simplePos="0" relativeHeight="251659264" behindDoc="0" locked="0" layoutInCell="1" allowOverlap="1" wp14:anchorId="6774565E">
+            <wp:simplePos x="0" y="0"/>
+            <wp:positionH relativeFrom="page">
+              <wp:align>left</wp:align>
+            </wp:positionH>
+            <wp:positionV relativeFrom="paragraph">
+              <wp:posOffset>4615180</wp:posOffset>
+            </wp:positionV>
+            <wp:extent cx="8160491" cy="3411855"/>
+            <wp:effectExtent l="0" t="0" r="0" b="0"/>
+            <wp:wrapSquare wrapText="bothSides"/>
+            <wp:docPr id="1716776336" name="Imagen 1"/>
+            <wp:cNvGraphicFramePr>
+              <a:graphicFrameLocks xmlns:a="http://schemas.openxmlformats.org/drawingml/2006/main" noChangeAspect="1"/>
+            </wp:cNvGraphicFramePr>
+            <a:graphic xmlns:a="http://schemas.openxmlformats.org/drawingml/2006/main">
+              <a:graphicData uri="http://schemas.openxmlformats.org/drawingml/2006/picture">
+                <pic:pic xmlns:pic="http://schemas.openxmlformats.org/drawingml/2006/picture">
+                  <pic:nvPicPr>
+                    <pic:cNvPr id="1716776336" name=""/>
+                    <pic:cNvPicPr/>
+                  </pic:nvPicPr>
+                  <pic:blipFill>
+                    <a:blip r:embed="rId5">
+                      <a:extLst>
+                        <a:ext uri="{28A0092B-C50C-407E-A947-70E740481C1C}">
+                          <a14:useLocalDpi xmlns:a14="http://schemas.microsoft.com/office/drawing/2010/main" val="0"/>
+                        </a:ext>
+                      </a:extLst>
+                    </a:blip>
+                    <a:stretch>
+                      <a:fillRect/>
+                    </a:stretch>
+                  </pic:blipFill>
+                  <pic:spPr>
+                    <a:xfrm>
+                      <a:off x="0" y="0"/>
+                      <a:ext cx="8160491" cy="3411855"/>
+                    </a:xfrm>
+                    <a:prstGeom prst="rect">
+                      <a:avLst/>
+                    </a:prstGeom>
+                  </pic:spPr>
+                </pic:pic>
+              </a:graphicData>
+            </a:graphic>
+            <wp14:sizeRelH relativeFrom="margin">
+              <wp14:pctWidth>0</wp14:pctWidth>
+            </wp14:sizeRelH>
+            <wp14:sizeRelV relativeFrom="margin">
+              <wp14:pctHeight>0</wp14:pctHeight>
+            </wp14:sizeRelV>
+          </wp:anchor>
+        </w:drawing>
+      </w:r>
+      <w:r>
+        <w:rPr>
+          <w:noProof/>
+        </w:rPr>
         <w:drawing>
           <wp:anchor distT="0" distB="0" distL="114300" distR="114300" simplePos="0" relativeHeight="251658240" behindDoc="0" locked="0" layoutInCell="1" allowOverlap="1" wp14:anchorId="0886DBC7">
             <wp:simplePos x="0" y="0"/>
@@ -28,7 +88,7 @@
                     <pic:cNvPicPr/>
                   </pic:nvPicPr>
                   <pic:blipFill>
-                    <a:blip r:embed="rId5">
+                    <a:blip r:embed="rId6">
                       <a:extLst>
                         <a:ext uri="{28A0092B-C50C-407E-A947-70E740481C1C}">
                           <a14:useLocalDpi xmlns:a14="http://schemas.microsoft.com/office/drawing/2010/main" val="0"/>
@@ -59,6 +119,9 @@
             </wp14:sizeRelV>
           </wp:anchor>
         </w:drawing>
+      </w:r>
+      <w:r>
+        <w:t>CORRECCIONES DE USO E IMPLEMENTACIÓN</w:t>
       </w:r>
     </w:p>
     <w:sectPr>

</xml_diff>